<commit_message>
Tracking and resolving top level specification issues.
</commit_message>
<xml_diff>
--- a/doc/assurance/ZoneWarningService/4-Specification/B-SolutionSpecification/topLevelSpecification.docx
+++ b/doc/assurance/ZoneWarningService/4-Specification/B-SolutionSpecification/topLevelSpecification.docx
@@ -1583,7 +1583,7 @@
         <w:rPr>
           <w:noProof/>
         </w:rPr>
-        <w:instrText xml:space="preserve"> PAGEREF _Toc156304068 \h </w:instrText>
+        <w:instrText xml:space="preserve"> PAGEREF _Toc156984208 \h </w:instrText>
       </w:r>
       <w:r>
         <w:rPr>
@@ -1601,6 +1601,243 @@
           <w:noProof/>
         </w:rPr>
         <w:t>1</w:t>
+      </w:r>
+      <w:r>
+        <w:rPr>
+          <w:noProof/>
+        </w:rPr>
+        <w:fldChar w:fldCharType="end"/>
+      </w:r>
+    </w:p>
+    <w:p>
+      <w:pPr>
+        <w:pStyle w:val="TOC1"/>
+        <w:rPr>
+          <w:rFonts w:eastAsiaTheme="minorEastAsia" w:cstheme="minorBidi"/>
+          <w:noProof/>
+          <w:kern w:val="2"/>
+          <w:szCs w:val="24"/>
+          <w:lang w:eastAsia="en-US"/>
+          <w14:ligatures w14:val="standardContextual"/>
+        </w:rPr>
+      </w:pPr>
+      <w:r>
+        <w:rPr>
+          <w:rFonts w:eastAsiaTheme="minorEastAsia"/>
+          <w:noProof/>
+        </w:rPr>
+        <w:t>2</w:t>
+      </w:r>
+      <w:r>
+        <w:rPr>
+          <w:rFonts w:eastAsiaTheme="minorEastAsia" w:cstheme="minorBidi"/>
+          <w:noProof/>
+          <w:kern w:val="2"/>
+          <w:szCs w:val="24"/>
+          <w:lang w:eastAsia="en-US"/>
+          <w14:ligatures w14:val="standardContextual"/>
+        </w:rPr>
+        <w:tab/>
+      </w:r>
+      <w:r>
+        <w:rPr>
+          <w:rFonts w:eastAsiaTheme="minorEastAsia"/>
+          <w:noProof/>
+        </w:rPr>
+        <w:t>Issues</w:t>
+      </w:r>
+      <w:r>
+        <w:rPr>
+          <w:noProof/>
+        </w:rPr>
+        <w:tab/>
+      </w:r>
+      <w:r>
+        <w:rPr>
+          <w:noProof/>
+        </w:rPr>
+        <w:fldChar w:fldCharType="begin"/>
+      </w:r>
+      <w:r>
+        <w:rPr>
+          <w:noProof/>
+        </w:rPr>
+        <w:instrText xml:space="preserve"> PAGEREF _Toc156984209 \h </w:instrText>
+      </w:r>
+      <w:r>
+        <w:rPr>
+          <w:noProof/>
+        </w:rPr>
+      </w:r>
+      <w:r>
+        <w:rPr>
+          <w:noProof/>
+        </w:rPr>
+        <w:fldChar w:fldCharType="separate"/>
+      </w:r>
+      <w:r>
+        <w:rPr>
+          <w:noProof/>
+        </w:rPr>
+        <w:t>1</w:t>
+      </w:r>
+      <w:r>
+        <w:rPr>
+          <w:noProof/>
+        </w:rPr>
+        <w:fldChar w:fldCharType="end"/>
+      </w:r>
+    </w:p>
+    <w:p>
+      <w:pPr>
+        <w:pStyle w:val="TOC1"/>
+        <w:rPr>
+          <w:rFonts w:eastAsiaTheme="minorEastAsia" w:cstheme="minorBidi"/>
+          <w:noProof/>
+          <w:kern w:val="2"/>
+          <w:szCs w:val="24"/>
+          <w:lang w:eastAsia="en-US"/>
+          <w14:ligatures w14:val="standardContextual"/>
+        </w:rPr>
+      </w:pPr>
+      <w:r>
+        <w:rPr>
+          <w:rFonts w:eastAsiaTheme="minorEastAsia"/>
+          <w:noProof/>
+        </w:rPr>
+        <w:t>3</w:t>
+      </w:r>
+      <w:r>
+        <w:rPr>
+          <w:rFonts w:eastAsiaTheme="minorEastAsia" w:cstheme="minorBidi"/>
+          <w:noProof/>
+          <w:kern w:val="2"/>
+          <w:szCs w:val="24"/>
+          <w:lang w:eastAsia="en-US"/>
+          <w14:ligatures w14:val="standardContextual"/>
+        </w:rPr>
+        <w:tab/>
+      </w:r>
+      <w:r>
+        <w:rPr>
+          <w:rFonts w:eastAsiaTheme="minorEastAsia"/>
+          <w:noProof/>
+        </w:rPr>
+        <w:t>Primary Functions</w:t>
+      </w:r>
+      <w:r>
+        <w:rPr>
+          <w:noProof/>
+        </w:rPr>
+        <w:tab/>
+      </w:r>
+      <w:r>
+        <w:rPr>
+          <w:noProof/>
+        </w:rPr>
+        <w:fldChar w:fldCharType="begin"/>
+      </w:r>
+      <w:r>
+        <w:rPr>
+          <w:noProof/>
+        </w:rPr>
+        <w:instrText xml:space="preserve"> PAGEREF _Toc156984210 \h </w:instrText>
+      </w:r>
+      <w:r>
+        <w:rPr>
+          <w:noProof/>
+        </w:rPr>
+      </w:r>
+      <w:r>
+        <w:rPr>
+          <w:noProof/>
+        </w:rPr>
+        <w:fldChar w:fldCharType="separate"/>
+      </w:r>
+      <w:r>
+        <w:rPr>
+          <w:noProof/>
+        </w:rPr>
+        <w:t>1</w:t>
+      </w:r>
+      <w:r>
+        <w:rPr>
+          <w:noProof/>
+        </w:rPr>
+        <w:fldChar w:fldCharType="end"/>
+      </w:r>
+    </w:p>
+    <w:p>
+      <w:pPr>
+        <w:pStyle w:val="TOC1"/>
+        <w:rPr>
+          <w:rFonts w:eastAsiaTheme="minorEastAsia" w:cstheme="minorBidi"/>
+          <w:noProof/>
+          <w:kern w:val="2"/>
+          <w:szCs w:val="24"/>
+          <w:lang w:eastAsia="en-US"/>
+          <w14:ligatures w14:val="standardContextual"/>
+        </w:rPr>
+      </w:pPr>
+      <w:r>
+        <w:rPr>
+          <w:rFonts w:eastAsiaTheme="minorEastAsia"/>
+          <w:noProof/>
+        </w:rPr>
+        <w:t>4</w:t>
+      </w:r>
+      <w:r>
+        <w:rPr>
+          <w:rFonts w:eastAsiaTheme="minorEastAsia" w:cstheme="minorBidi"/>
+          <w:noProof/>
+          <w:kern w:val="2"/>
+          <w:szCs w:val="24"/>
+          <w:lang w:eastAsia="en-US"/>
+          <w14:ligatures w14:val="standardContextual"/>
+        </w:rPr>
+        <w:tab/>
+      </w:r>
+      <w:r>
+        <w:rPr>
+          <w:rFonts w:eastAsiaTheme="minorEastAsia"/>
+          <w:noProof/>
+        </w:rPr>
+        <w:t>Secondary Functions</w:t>
+      </w:r>
+      <w:r>
+        <w:rPr>
+          <w:noProof/>
+        </w:rPr>
+        <w:tab/>
+      </w:r>
+      <w:r>
+        <w:rPr>
+          <w:noProof/>
+        </w:rPr>
+        <w:fldChar w:fldCharType="begin"/>
+      </w:r>
+      <w:r>
+        <w:rPr>
+          <w:noProof/>
+        </w:rPr>
+        <w:instrText xml:space="preserve"> PAGEREF _Toc156984211 \h </w:instrText>
+      </w:r>
+      <w:r>
+        <w:rPr>
+          <w:noProof/>
+        </w:rPr>
+      </w:r>
+      <w:r>
+        <w:rPr>
+          <w:noProof/>
+        </w:rPr>
+        <w:fldChar w:fldCharType="separate"/>
+      </w:r>
+      <w:r>
+        <w:rPr>
+          <w:noProof/>
+        </w:rPr>
+        <w:t>3</w:t>
       </w:r>
       <w:r>
         <w:rPr>
@@ -1689,7 +1926,7 @@
           <w:rFonts w:eastAsiaTheme="minorEastAsia"/>
         </w:rPr>
       </w:pPr>
-      <w:bookmarkStart w:id="3" w:name="_Toc156304068"/>
+      <w:bookmarkStart w:id="3" w:name="_Toc156984208"/>
       <w:r>
         <w:rPr>
           <w:rFonts w:eastAsiaTheme="minorEastAsia"/>
@@ -1815,9 +2052,9 @@
     </w:p>
     <w:p>
       <w:pPr>
-        <w:ind w:firstLine="0"/>
-        <w:rPr>
-          <w:rFonts w:eastAsiaTheme="minorEastAsia"/>
+        <w:pStyle w:val="NormalNoIndent"/>
+        <w:rPr>
+          <w:lang w:eastAsia="de-DE"/>
         </w:rPr>
       </w:pPr>
     </w:p>
@@ -1828,143 +2065,7 @@
           <w:rFonts w:eastAsiaTheme="minorEastAsia"/>
         </w:rPr>
       </w:pPr>
-      <w:r>
-        <w:rPr>
-          <w:rFonts w:eastAsiaTheme="minorEastAsia"/>
-        </w:rPr>
-        <w:t>Issues</w:t>
-      </w:r>
-    </w:p>
-    <w:p>
-      <w:pPr>
-        <w:pStyle w:val="ListParagraph"/>
-        <w:numPr>
-          <w:ilvl w:val="0"/>
-          <w:numId w:val="63"/>
-        </w:numPr>
-        <w:rPr>
-          <w:rFonts w:eastAsiaTheme="minorEastAsia"/>
-        </w:rPr>
-      </w:pPr>
-      <w:r>
-        <w:rPr>
-          <w:rFonts w:eastAsiaTheme="minorEastAsia"/>
-        </w:rPr>
-        <w:t xml:space="preserve">Investigate where collision radius </w:t>
-      </w:r>
-      <w:r>
-        <w:rPr>
-          <w:rFonts w:eastAsiaTheme="minorEastAsia"/>
-          <w:b/>
-          <w:bCs/>
-        </w:rPr>
-        <w:t>R</w:t>
-      </w:r>
-      <w:r>
-        <w:rPr>
-          <w:rFonts w:eastAsiaTheme="minorEastAsia"/>
-          <w:b/>
-          <w:bCs/>
-          <w:vertAlign w:val="subscript"/>
-        </w:rPr>
-        <w:t>V</w:t>
-      </w:r>
-      <w:r>
-        <w:rPr>
-          <w:rFonts w:eastAsiaTheme="minorEastAsia"/>
-        </w:rPr>
-        <w:t xml:space="preserve"> may be obtained for vehicles confirm it is defined in a vehicle configuration message for each vehicle, or </w:t>
-      </w:r>
-      <w:r>
-        <w:rPr>
-          <w:rFonts w:eastAsiaTheme="minorEastAsia"/>
-        </w:rPr>
-        <w:t>whether another configuration variable is required either as part of vehicle state or as configuration parameter of the Zone Alert Service as a universal for each vehicle.</w:t>
-      </w:r>
-    </w:p>
-    <w:p>
-      <w:pPr>
-        <w:pStyle w:val="ListParagraph"/>
-        <w:numPr>
-          <w:ilvl w:val="0"/>
-          <w:numId w:val="63"/>
-        </w:numPr>
-        <w:rPr>
-          <w:rFonts w:eastAsiaTheme="minorEastAsia"/>
-        </w:rPr>
-      </w:pPr>
-      <w:r>
-        <w:rPr>
-          <w:rFonts w:eastAsiaTheme="minorEastAsia"/>
-        </w:rPr>
-        <w:t>=Investigate the message needed to know what vehicles there are</w:t>
-      </w:r>
-    </w:p>
-    <w:p>
-      <w:pPr>
-        <w:pStyle w:val="ListParagraph"/>
-        <w:numPr>
-          <w:ilvl w:val="0"/>
-          <w:numId w:val="63"/>
-        </w:numPr>
-        <w:rPr>
-          <w:rFonts w:eastAsiaTheme="minorEastAsia"/>
-        </w:rPr>
-      </w:pPr>
-      <w:r>
-        <w:rPr>
-          <w:rFonts w:eastAsiaTheme="minorEastAsia"/>
-        </w:rPr>
-        <w:t xml:space="preserve">Investigate the messages to know what keep in and keep out zones to compute against </w:t>
-      </w:r>
-    </w:p>
-    <w:p>
-      <w:pPr>
-        <w:pStyle w:val="ListParagraph"/>
-        <w:numPr>
-          <w:ilvl w:val="0"/>
-          <w:numId w:val="63"/>
-        </w:numPr>
-        <w:rPr>
-          <w:rFonts w:eastAsiaTheme="minorEastAsia"/>
-        </w:rPr>
-      </w:pPr>
-      <w:r>
-        <w:rPr>
-          <w:rFonts w:eastAsiaTheme="minorEastAsia"/>
-        </w:rPr>
-        <w:t xml:space="preserve">Investigate the messages to know about </w:t>
-      </w:r>
-      <w:proofErr w:type="gramStart"/>
-      <w:r>
-        <w:rPr>
-          <w:rFonts w:eastAsiaTheme="minorEastAsia"/>
-        </w:rPr>
-        <w:t>what</w:t>
-      </w:r>
-      <w:proofErr w:type="gramEnd"/>
-      <w:r>
-        <w:rPr>
-          <w:rFonts w:eastAsiaTheme="minorEastAsia"/>
-        </w:rPr>
-        <w:t xml:space="preserve"> </w:t>
-      </w:r>
-    </w:p>
-    <w:p>
-      <w:pPr>
-        <w:pStyle w:val="NormalNoIndent"/>
-        <w:rPr>
-          <w:lang w:eastAsia="de-DE"/>
-        </w:rPr>
-      </w:pPr>
-    </w:p>
-    <w:p>
-      <w:pPr>
-        <w:pStyle w:val="Heading1Num"/>
-        <w:rPr>
-          <w:rFonts w:eastAsiaTheme="minorEastAsia"/>
-        </w:rPr>
-      </w:pPr>
+      <w:bookmarkStart w:id="4" w:name="_Toc156984210"/>
       <w:r>
         <w:rPr>
           <w:rFonts w:eastAsiaTheme="minorEastAsia"/>
@@ -1977,6 +2078,7 @@
         </w:rPr>
         <w:t>Functions</w:t>
       </w:r>
+      <w:bookmarkEnd w:id="4"/>
     </w:p>
     <w:p>
       <w:pPr>
@@ -2290,11 +2392,7 @@
         <w:t>2</w:t>
       </w:r>
       <w:r>
-        <w:t xml:space="preserve"> are the same future potential zone violation if the same </w:t>
-      </w:r>
-      <w:r>
-        <w:lastRenderedPageBreak/>
-        <w:t xml:space="preserve">potential future zone violation exists for all times from </w:t>
+        <w:t xml:space="preserve"> are the same future potential zone violation if the same potential future zone violation exists for all times from </w:t>
       </w:r>
       <w:r>
         <w:rPr>
@@ -2492,6 +2590,7 @@
         </w:numPr>
       </w:pPr>
       <w:r>
+        <w:lastRenderedPageBreak/>
         <w:t>Pre-defined paths are defined so as not to violate defined keep-in and keep-out zones for the path’s vehicle.</w:t>
       </w:r>
     </w:p>
@@ -2982,16 +3081,7 @@
           <w:b/>
           <w:bCs/>
         </w:rPr>
-        <w:t>+</w:t>
-      </w:r>
-      <w:proofErr w:type="gramStart"/>
-      <w:r>
-        <w:rPr>
-          <w:rFonts w:eastAsiaTheme="minorEastAsia"/>
-          <w:b/>
-          <w:bCs/>
-        </w:rPr>
-        <w:t>T</w:t>
+        <w:t>+T</w:t>
       </w:r>
       <w:r>
         <w:rPr>
@@ -3017,16 +3107,7 @@
           <w:b/>
           <w:bCs/>
         </w:rPr>
-        <w:t xml:space="preserve"> and</w:t>
-      </w:r>
-      <w:proofErr w:type="gramEnd"/>
-      <w:r>
-        <w:rPr>
-          <w:rFonts w:eastAsiaTheme="minorEastAsia"/>
-          <w:b/>
-          <w:bCs/>
-        </w:rPr>
-        <w:t xml:space="preserve"> V</w:t>
+        <w:t xml:space="preserve"> and V</w:t>
       </w:r>
       <w:r>
         <w:rPr>
@@ -3229,16 +3310,7 @@
           <w:b/>
           <w:bCs/>
         </w:rPr>
-        <w:t>+</w:t>
-      </w:r>
-      <w:proofErr w:type="gramStart"/>
-      <w:r>
-        <w:rPr>
-          <w:rFonts w:eastAsiaTheme="minorEastAsia"/>
-          <w:b/>
-          <w:bCs/>
-        </w:rPr>
-        <w:t>T</w:t>
+        <w:t>+T</w:t>
       </w:r>
       <w:r>
         <w:rPr>
@@ -3264,16 +3336,7 @@
           <w:b/>
           <w:bCs/>
         </w:rPr>
-        <w:t xml:space="preserve"> and</w:t>
-      </w:r>
-      <w:proofErr w:type="gramEnd"/>
-      <w:r>
-        <w:rPr>
-          <w:rFonts w:eastAsiaTheme="minorEastAsia"/>
-          <w:b/>
-          <w:bCs/>
-        </w:rPr>
-        <w:t xml:space="preserve"> V</w:t>
+        <w:t xml:space="preserve"> and V</w:t>
       </w:r>
       <w:r>
         <w:rPr>
@@ -3373,21 +3436,7 @@
         <w:rPr>
           <w:rFonts w:eastAsiaTheme="minorEastAsia"/>
         </w:rPr>
-        <w:t xml:space="preserve">This means if stale reports are provided for vehicle positions, vehicles that have drifted off course and into projected violations will not report them </w:t>
-      </w:r>
-      <w:proofErr w:type="gramStart"/>
-      <w:r>
-        <w:rPr>
-          <w:rFonts w:eastAsiaTheme="minorEastAsia"/>
-        </w:rPr>
-        <w:t>The</w:t>
-      </w:r>
-      <w:proofErr w:type="gramEnd"/>
-      <w:r>
-        <w:rPr>
-          <w:rFonts w:eastAsiaTheme="minorEastAsia"/>
-        </w:rPr>
-        <w:t xml:space="preserve"> less stale a vehicle state report, the more accurate the service. Timely state reports are required for this function to work</w:t>
+        <w:t>This means if stale reports are provided for vehicle positions, vehicles that have drifted off course and into projected violations will not report them The less stale a vehicle state report, the more accurate the service. Timely state reports are required for this function to work</w:t>
       </w:r>
       <w:r>
         <w:rPr>
@@ -3413,7 +3462,6 @@
         <w:rPr>
           <w:rFonts w:eastAsiaTheme="minorEastAsia"/>
         </w:rPr>
-        <w:lastRenderedPageBreak/>
         <w:t>Function</w:t>
       </w:r>
       <w:r>
@@ -3550,6 +3598,7 @@
         <w:rPr>
           <w:rFonts w:eastAsiaTheme="minorEastAsia"/>
         </w:rPr>
+        <w:lastRenderedPageBreak/>
         <w:t>A vehicle position at time t may be an exact reported position from OpenUxAS or an estimated position based on a physics-based interpolation from last reported vehicle state.</w:t>
       </w:r>
     </w:p>
@@ -3707,12 +3756,14 @@
           <w:rFonts w:eastAsiaTheme="minorEastAsia"/>
         </w:rPr>
       </w:pPr>
+      <w:bookmarkStart w:id="5" w:name="_Toc156984211"/>
       <w:r>
         <w:rPr>
           <w:rFonts w:eastAsiaTheme="minorEastAsia"/>
         </w:rPr>
         <w:t>Secondary Functions</w:t>
       </w:r>
+      <w:bookmarkEnd w:id="5"/>
     </w:p>
     <w:p>
       <w:pPr>
@@ -3873,7 +3924,6 @@
         </w:numPr>
       </w:pPr>
       <w:r>
-        <w:lastRenderedPageBreak/>
         <w:t>Entity Configurations</w:t>
       </w:r>
     </w:p>
@@ -3972,6 +4022,7 @@
         <w:rPr>
           <w:rFonts w:eastAsiaTheme="minorEastAsia"/>
         </w:rPr>
+        <w:lastRenderedPageBreak/>
         <w:t>F</w:t>
       </w:r>
       <w:r>
@@ -4131,16 +4182,8 @@
         <w:rPr>
           <w:lang w:eastAsia="de-DE"/>
         </w:rPr>
-        <w:t xml:space="preserve"> / setup phase of </w:t>
-      </w:r>
-      <w:proofErr w:type="gramStart"/>
-      <w:r>
-        <w:rPr>
-          <w:lang w:eastAsia="de-DE"/>
-        </w:rPr>
-        <w:t>OpenUxAS</w:t>
-      </w:r>
-      <w:proofErr w:type="gramEnd"/>
+        <w:t xml:space="preserve"> / setup phase of OpenUxAS</w:t>
+      </w:r>
     </w:p>
     <w:p>
       <w:pPr>
@@ -4243,16 +4286,8 @@
         <w:rPr>
           <w:lang w:eastAsia="de-DE"/>
         </w:rPr>
-        <w:t xml:space="preserve">all relevant messages during initialization, planning, and execution phases of </w:t>
-      </w:r>
-      <w:proofErr w:type="gramStart"/>
-      <w:r>
-        <w:rPr>
-          <w:lang w:eastAsia="de-DE"/>
-        </w:rPr>
-        <w:t>OpenUxAS</w:t>
-      </w:r>
-      <w:proofErr w:type="gramEnd"/>
+        <w:t>all relevant messages during initialization, planning, and execution phases of OpenUxAS</w:t>
+      </w:r>
     </w:p>
     <w:p>
       <w:pPr>
@@ -4283,7 +4318,6 @@
         <w:rPr>
           <w:lang w:eastAsia="de-DE"/>
         </w:rPr>
-        <w:lastRenderedPageBreak/>
         <w:t xml:space="preserve">During the initialization phase of OpenUxAS, the service listens for </w:t>
       </w:r>
       <w:r>
@@ -4316,14 +4350,12 @@
         </w:rPr>
         <w:t xml:space="preserve">The service listens to all entity definitions from AMASE and catalogues the </w:t>
       </w:r>
-      <w:proofErr w:type="gramStart"/>
       <w:r>
         <w:rPr>
           <w:lang w:eastAsia="de-DE"/>
         </w:rPr>
         <w:t>entities</w:t>
       </w:r>
-      <w:proofErr w:type="gramEnd"/>
     </w:p>
     <w:p>
       <w:pPr>
@@ -4340,16 +4372,8 @@
         <w:rPr>
           <w:lang w:eastAsia="de-DE"/>
         </w:rPr>
-        <w:t xml:space="preserve">The service listens to operating region declarations and catalogues </w:t>
-      </w:r>
-      <w:proofErr w:type="gramStart"/>
-      <w:r>
-        <w:rPr>
-          <w:lang w:eastAsia="de-DE"/>
-        </w:rPr>
-        <w:t>them</w:t>
-      </w:r>
-      <w:proofErr w:type="gramEnd"/>
+        <w:t>The service listens to operating region declarations and catalogues them</w:t>
+      </w:r>
     </w:p>
     <w:p>
       <w:pPr>
@@ -4380,16 +4404,8 @@
         <w:rPr>
           <w:lang w:eastAsia="de-DE"/>
         </w:rPr>
-        <w:t xml:space="preserve"> </w:t>
-      </w:r>
-      <w:proofErr w:type="gramStart"/>
-      <w:r>
-        <w:rPr>
-          <w:lang w:eastAsia="de-DE"/>
-        </w:rPr>
-        <w:t>them</w:t>
-      </w:r>
-      <w:proofErr w:type="gramEnd"/>
+        <w:t xml:space="preserve"> them</w:t>
+      </w:r>
     </w:p>
     <w:p>
       <w:pPr>
@@ -4456,16 +4472,8 @@
         <w:rPr>
           <w:rFonts w:eastAsiaTheme="minorEastAsia"/>
         </w:rPr>
-        <w:t xml:space="preserve"> during planning </w:t>
-      </w:r>
-      <w:proofErr w:type="gramStart"/>
-      <w:r>
-        <w:rPr>
-          <w:rFonts w:eastAsiaTheme="minorEastAsia"/>
-        </w:rPr>
-        <w:t>phase</w:t>
-      </w:r>
-      <w:proofErr w:type="gramEnd"/>
+        <w:t xml:space="preserve"> during planning phase</w:t>
+      </w:r>
     </w:p>
     <w:p>
       <w:pPr>
@@ -4510,6 +4518,7 @@
         <w:rPr>
           <w:rFonts w:eastAsiaTheme="minorEastAsia"/>
         </w:rPr>
+        <w:lastRenderedPageBreak/>
         <w:t>Example Cases:</w:t>
       </w:r>
     </w:p>
@@ -4531,11 +4540,11 @@
           <w:docGrid w:linePitch="360"/>
         </w:sectPr>
       </w:pPr>
-      <w:bookmarkStart w:id="4" w:name="_Ref309826532"/>
-      <w:bookmarkStart w:id="5" w:name="_Ref310416731"/>
+      <w:bookmarkStart w:id="6" w:name="_Ref309826532"/>
+      <w:bookmarkStart w:id="7" w:name="_Ref310416731"/>
     </w:p>
-    <w:bookmarkEnd w:id="4"/>
-    <w:bookmarkEnd w:id="5"/>
+    <w:bookmarkEnd w:id="6"/>
+    <w:bookmarkEnd w:id="7"/>
     <w:p>
       <w:pPr>
         <w:pStyle w:val="AppendixNum"/>

</xml_diff>